<commit_message>
adding constants screen shot
</commit_message>
<xml_diff>
--- a/equation_sheet.docx
+++ b/equation_sheet.docx
@@ -31,15 +31,7 @@
             <w:sz w:val="28"/>
             <w:szCs w:val="28"/>
           </w:rPr>
-          <m:t>c</m:t>
-        </m:r>
-        <m:r>
-          <w:rPr>
-            <w:rFonts w:ascii="Cambria Math" w:hAnsi="Cambria Math"/>
-            <w:sz w:val="28"/>
-            <w:szCs w:val="28"/>
-          </w:rPr>
-          <m:t xml:space="preserve">atcherr= </m:t>
+          <m:t xml:space="preserve">catcherr= </m:t>
         </m:r>
         <m:f>
           <m:fPr>
@@ -71,39 +63,7 @@
                     <w:sz w:val="28"/>
                     <w:szCs w:val="28"/>
                   </w:rPr>
-                  <m:t>rec</m:t>
-                </m:r>
-                <m:r>
-                  <w:rPr>
-                    <w:rFonts w:ascii="Cambria Math" w:hAnsi="Cambria Math"/>
-                    <w:sz w:val="28"/>
-                    <w:szCs w:val="28"/>
-                  </w:rPr>
-                  <m:t>_</m:t>
-                </m:r>
-                <m:r>
-                  <w:rPr>
-                    <w:rFonts w:ascii="Cambria Math" w:hAnsi="Cambria Math"/>
-                    <w:sz w:val="28"/>
-                    <w:szCs w:val="28"/>
-                  </w:rPr>
-                  <m:t>yards + yacK + dpi</m:t>
-                </m:r>
-                <m:r>
-                  <w:rPr>
-                    <w:rFonts w:ascii="Cambria Math" w:hAnsi="Cambria Math"/>
-                    <w:sz w:val="28"/>
-                    <w:szCs w:val="28"/>
-                  </w:rPr>
-                  <m:t>_y</m:t>
-                </m:r>
-                <m:r>
-                  <w:rPr>
-                    <w:rFonts w:ascii="Cambria Math" w:hAnsi="Cambria Math"/>
-                    <w:sz w:val="28"/>
-                    <w:szCs w:val="28"/>
-                  </w:rPr>
-                  <m:t xml:space="preserve">ards + </m:t>
+                  <m:t xml:space="preserve">rec_yards + yacK + dpi_yards + </m:t>
                 </m:r>
                 <m:d>
                   <m:dPr>
@@ -233,31 +193,7 @@
                                 <w:sz w:val="28"/>
                                 <w:szCs w:val="28"/>
                               </w:rPr>
-                              <m:t>%</m:t>
-                            </m:r>
-                            <m:r>
-                              <w:rPr>
-                                <w:rFonts w:ascii="Cambria Math" w:hAnsi="Cambria Math"/>
-                                <w:sz w:val="28"/>
-                                <w:szCs w:val="28"/>
-                              </w:rPr>
-                              <m:t>team</m:t>
-                            </m:r>
-                            <m:r>
-                              <w:rPr>
-                                <w:rFonts w:ascii="Cambria Math" w:hAnsi="Cambria Math"/>
-                                <w:sz w:val="28"/>
-                                <w:szCs w:val="28"/>
-                              </w:rPr>
-                              <m:t>_</m:t>
-                            </m:r>
-                            <m:r>
-                              <w:rPr>
-                                <w:rFonts w:ascii="Cambria Math" w:hAnsi="Cambria Math"/>
-                                <w:sz w:val="28"/>
-                                <w:szCs w:val="28"/>
-                              </w:rPr>
-                              <m:t>targets</m:t>
+                              <m:t>%team_targets</m:t>
                             </m:r>
                           </m:den>
                         </m:f>
@@ -298,6 +234,180 @@
           <w:szCs w:val="28"/>
         </w:rPr>
       </w:pPr>
+      <m:oMathPara>
+        <m:oMathParaPr>
+          <m:jc m:val="left"/>
+        </m:oMathParaPr>
+        <m:oMath>
+          <m:r>
+            <w:rPr>
+              <w:rFonts w:ascii="Cambria Math" w:eastAsiaTheme="minorEastAsia" w:hAnsi="Cambria Math"/>
+              <w:sz w:val="28"/>
+              <w:szCs w:val="28"/>
+            </w:rPr>
+            <m:t>yacK=yards after catch constant</m:t>
+          </m:r>
+        </m:oMath>
+      </m:oMathPara>
+    </w:p>
+    <w:p>
+      <w:pPr>
+        <w:rPr>
+          <w:rFonts w:eastAsiaTheme="minorEastAsia"/>
+          <w:sz w:val="28"/>
+          <w:szCs w:val="28"/>
+        </w:rPr>
+      </w:pPr>
+    </w:p>
+    <w:p>
+      <w:pPr>
+        <w:rPr>
+          <w:rFonts w:eastAsiaTheme="minorEastAsia"/>
+          <w:sz w:val="28"/>
+          <w:szCs w:val="28"/>
+        </w:rPr>
+      </w:pPr>
+      <m:oMathPara>
+        <m:oMathParaPr>
+          <m:jc m:val="left"/>
+        </m:oMathParaPr>
+        <m:oMath>
+          <m:r>
+            <w:rPr>
+              <w:rFonts w:ascii="Cambria Math" w:eastAsiaTheme="minorEastAsia" w:hAnsi="Cambria Math"/>
+              <w:sz w:val="28"/>
+              <w:szCs w:val="28"/>
+            </w:rPr>
+            <m:t>fdK=first down constant</m:t>
+          </m:r>
+        </m:oMath>
+      </m:oMathPara>
+    </w:p>
+    <w:p>
+      <w:pPr>
+        <w:rPr>
+          <w:rFonts w:eastAsiaTheme="minorEastAsia"/>
+          <w:sz w:val="28"/>
+          <w:szCs w:val="28"/>
+        </w:rPr>
+      </w:pPr>
+    </w:p>
+    <w:p>
+      <w:pPr>
+        <w:rPr>
+          <w:rFonts w:eastAsiaTheme="minorEastAsia"/>
+          <w:sz w:val="28"/>
+          <w:szCs w:val="28"/>
+        </w:rPr>
+      </w:pPr>
+      <m:oMathPara>
+        <m:oMathParaPr>
+          <m:jc m:val="left"/>
+        </m:oMathParaPr>
+        <m:oMath>
+          <m:r>
+            <w:rPr>
+              <w:rFonts w:ascii="Cambria Math" w:eastAsiaTheme="minorEastAsia" w:hAnsi="Cambria Math"/>
+              <w:sz w:val="28"/>
+              <w:szCs w:val="28"/>
+            </w:rPr>
+            <m:t xml:space="preserve">LcK=long catch constant </m:t>
+          </m:r>
+          <m:d>
+            <m:dPr>
+              <m:ctrlPr>
+                <w:rPr>
+                  <w:rFonts w:ascii="Cambria Math" w:eastAsiaTheme="minorEastAsia" w:hAnsi="Cambria Math"/>
+                  <w:i/>
+                  <w:sz w:val="28"/>
+                  <w:szCs w:val="28"/>
+                </w:rPr>
+              </m:ctrlPr>
+            </m:dPr>
+            <m:e>
+              <m:r>
+                <w:rPr>
+                  <w:rFonts w:ascii="Cambria Math" w:eastAsiaTheme="minorEastAsia" w:hAnsi="Cambria Math"/>
+                  <w:sz w:val="28"/>
+                  <w:szCs w:val="28"/>
+                </w:rPr>
+                <m:t>receptions over 25 yards</m:t>
+              </m:r>
+            </m:e>
+          </m:d>
+        </m:oMath>
+      </m:oMathPara>
+    </w:p>
+    <w:p>
+      <w:pPr>
+        <w:rPr>
+          <w:rFonts w:eastAsiaTheme="minorEastAsia"/>
+          <w:sz w:val="28"/>
+          <w:szCs w:val="28"/>
+        </w:rPr>
+      </w:pPr>
+    </w:p>
+    <w:p>
+      <w:pPr>
+        <w:rPr>
+          <w:rFonts w:eastAsiaTheme="minorEastAsia"/>
+          <w:sz w:val="28"/>
+          <w:szCs w:val="28"/>
+        </w:rPr>
+      </w:pPr>
+      <m:oMathPara>
+        <m:oMathParaPr>
+          <m:jc m:val="left"/>
+        </m:oMathParaPr>
+        <m:oMath>
+          <m:r>
+            <w:rPr>
+              <w:rFonts w:ascii="Cambria Math" w:eastAsiaTheme="minorEastAsia" w:hAnsi="Cambria Math"/>
+              <w:sz w:val="28"/>
+              <w:szCs w:val="28"/>
+            </w:rPr>
+            <m:t>dropK=dropped ball constant</m:t>
+          </m:r>
+        </m:oMath>
+      </m:oMathPara>
+    </w:p>
+    <w:p>
+      <w:pPr>
+        <w:rPr>
+          <w:rFonts w:eastAsiaTheme="minorEastAsia"/>
+          <w:sz w:val="28"/>
+          <w:szCs w:val="28"/>
+        </w:rPr>
+      </w:pPr>
+    </w:p>
+    <w:p>
+      <w:pPr>
+        <w:rPr>
+          <w:rFonts w:eastAsiaTheme="minorEastAsia"/>
+          <w:sz w:val="28"/>
+          <w:szCs w:val="28"/>
+        </w:rPr>
+      </w:pPr>
+    </w:p>
+    <w:p>
+      <w:pPr>
+        <w:rPr>
+          <w:rFonts w:eastAsiaTheme="minorEastAsia"/>
+          <w:sz w:val="28"/>
+          <w:szCs w:val="28"/>
+        </w:rPr>
+      </w:pPr>
+    </w:p>
+    <w:p>
+      <w:pPr>
+        <w:rPr>
+          <w:rFonts w:eastAsiaTheme="minorEastAsia"/>
+          <w:sz w:val="28"/>
+          <w:szCs w:val="28"/>
+        </w:rPr>
+      </w:pPr>
+      <w:bookmarkStart w:id="0" w:name="_GoBack"/>
+      <w:bookmarkEnd w:id="0"/>
       <m:oMathPara>
         <m:oMathParaPr>
           <m:jc m:val="left"/>
@@ -351,23 +461,7 @@
                       <w:sz w:val="28"/>
                       <w:szCs w:val="28"/>
                     </w:rPr>
-                    <m:t>rec</m:t>
-                  </m:r>
-                  <m:r>
-                    <w:rPr>
-                      <w:rFonts w:ascii="Cambria Math" w:hAnsi="Cambria Math"/>
-                      <w:sz w:val="28"/>
-                      <w:szCs w:val="28"/>
-                    </w:rPr>
-                    <m:t>_</m:t>
-                  </m:r>
-                  <m:r>
-                    <w:rPr>
-                      <w:rFonts w:ascii="Cambria Math" w:hAnsi="Cambria Math"/>
-                      <w:sz w:val="28"/>
-                      <w:szCs w:val="28"/>
-                    </w:rPr>
-                    <m:t>yards</m:t>
+                    <m:t>rec_yards</m:t>
                   </m:r>
                 </m:den>
               </m:f>
@@ -433,30 +527,12 @@
                   <w:sz w:val="28"/>
                   <w:szCs w:val="28"/>
                 </w:rPr>
-                <m:t>rec</m:t>
-              </m:r>
-              <m:r>
-                <w:rPr>
-                  <w:rFonts w:ascii="Cambria Math" w:hAnsi="Cambria Math"/>
-                  <w:sz w:val="28"/>
-                  <w:szCs w:val="28"/>
-                </w:rPr>
-                <m:t>_</m:t>
-              </m:r>
-              <m:r>
-                <w:rPr>
-                  <w:rFonts w:ascii="Cambria Math" w:hAnsi="Cambria Math"/>
-                  <w:sz w:val="28"/>
-                  <w:szCs w:val="28"/>
-                </w:rPr>
-                <m:t>yards</m:t>
+                <m:t>rec_yards</m:t>
               </m:r>
             </m:den>
           </m:f>
         </m:oMath>
       </m:oMathPara>
-      <w:bookmarkStart w:id="0" w:name="_GoBack"/>
-      <w:bookmarkEnd w:id="0"/>
     </w:p>
     <w:p>
       <w:pPr>
@@ -577,39 +653,7 @@
               <w:sz w:val="28"/>
               <w:szCs w:val="28"/>
             </w:rPr>
-            <m:t>fdK=first</m:t>
-          </m:r>
-          <m:r>
-            <w:rPr>
-              <w:rFonts w:ascii="Cambria Math" w:eastAsiaTheme="minorEastAsia" w:hAnsi="Cambria Math"/>
-              <w:sz w:val="28"/>
-              <w:szCs w:val="28"/>
-            </w:rPr>
-            <m:t>_</m:t>
-          </m:r>
-          <m:r>
-            <w:rPr>
-              <w:rFonts w:ascii="Cambria Math" w:eastAsiaTheme="minorEastAsia" w:hAnsi="Cambria Math"/>
-              <w:sz w:val="28"/>
-              <w:szCs w:val="28"/>
-            </w:rPr>
-            <m:t>down</m:t>
-          </m:r>
-          <m:r>
-            <w:rPr>
-              <w:rFonts w:ascii="Cambria Math" w:eastAsiaTheme="minorEastAsia" w:hAnsi="Cambria Math"/>
-              <w:sz w:val="28"/>
-              <w:szCs w:val="28"/>
-            </w:rPr>
-            <m:t>_</m:t>
-          </m:r>
-          <m:r>
-            <w:rPr>
-              <w:rFonts w:ascii="Cambria Math" w:eastAsiaTheme="minorEastAsia" w:hAnsi="Cambria Math"/>
-              <w:sz w:val="28"/>
-              <w:szCs w:val="28"/>
-            </w:rPr>
-            <m:t xml:space="preserve">ctchs × </m:t>
+            <m:t xml:space="preserve">fdK=first_down_ctchs × </m:t>
           </m:r>
           <m:d>
             <m:dPr>
@@ -641,39 +685,7 @@
                       <w:sz w:val="28"/>
                       <w:szCs w:val="28"/>
                     </w:rPr>
-                    <m:t>first</m:t>
-                  </m:r>
-                  <m:r>
-                    <w:rPr>
-                      <w:rFonts w:ascii="Cambria Math" w:eastAsiaTheme="minorEastAsia" w:hAnsi="Cambria Math"/>
-                      <w:sz w:val="28"/>
-                      <w:szCs w:val="28"/>
-                    </w:rPr>
-                    <m:t>_</m:t>
-                  </m:r>
-                  <m:r>
-                    <w:rPr>
-                      <w:rFonts w:ascii="Cambria Math" w:eastAsiaTheme="minorEastAsia" w:hAnsi="Cambria Math"/>
-                      <w:sz w:val="28"/>
-                      <w:szCs w:val="28"/>
-                    </w:rPr>
-                    <m:t>down</m:t>
-                  </m:r>
-                  <m:r>
-                    <w:rPr>
-                      <w:rFonts w:ascii="Cambria Math" w:eastAsiaTheme="minorEastAsia" w:hAnsi="Cambria Math"/>
-                      <w:sz w:val="28"/>
-                      <w:szCs w:val="28"/>
-                    </w:rPr>
-                    <m:t>_</m:t>
-                  </m:r>
-                  <m:r>
-                    <w:rPr>
-                      <w:rFonts w:ascii="Cambria Math" w:eastAsiaTheme="minorEastAsia" w:hAnsi="Cambria Math"/>
-                      <w:sz w:val="28"/>
-                      <w:szCs w:val="28"/>
-                    </w:rPr>
-                    <m:t>ctchs</m:t>
+                    <m:t>first_down_ctchs</m:t>
                   </m:r>
                 </m:num>
                 <m:den>
@@ -695,15 +707,7 @@
               <w:sz w:val="28"/>
               <w:szCs w:val="28"/>
             </w:rPr>
-            <m:t xml:space="preserve"> </m:t>
-          </m:r>
-          <m:r>
-            <w:rPr>
-              <w:rFonts w:ascii="Cambria Math" w:eastAsiaTheme="minorEastAsia" w:hAnsi="Cambria Math"/>
-              <w:sz w:val="28"/>
-              <w:szCs w:val="28"/>
-            </w:rPr>
-            <m:t xml:space="preserve">= </m:t>
+            <m:t xml:space="preserve"> = </m:t>
           </m:r>
           <m:f>
             <m:fPr>
@@ -735,39 +739,7 @@
                       <w:sz w:val="28"/>
                       <w:szCs w:val="28"/>
                     </w:rPr>
-                    <m:t>first</m:t>
-                  </m:r>
-                  <m:r>
-                    <w:rPr>
-                      <w:rFonts w:ascii="Cambria Math" w:eastAsiaTheme="minorEastAsia" w:hAnsi="Cambria Math"/>
-                      <w:sz w:val="28"/>
-                      <w:szCs w:val="28"/>
-                    </w:rPr>
-                    <m:t>_</m:t>
-                  </m:r>
-                  <m:r>
-                    <w:rPr>
-                      <w:rFonts w:ascii="Cambria Math" w:eastAsiaTheme="minorEastAsia" w:hAnsi="Cambria Math"/>
-                      <w:sz w:val="28"/>
-                      <w:szCs w:val="28"/>
-                    </w:rPr>
-                    <m:t>down</m:t>
-                  </m:r>
-                  <m:r>
-                    <w:rPr>
-                      <w:rFonts w:ascii="Cambria Math" w:eastAsiaTheme="minorEastAsia" w:hAnsi="Cambria Math"/>
-                      <w:sz w:val="28"/>
-                      <w:szCs w:val="28"/>
-                    </w:rPr>
-                    <m:t>_</m:t>
-                  </m:r>
-                  <m:r>
-                    <w:rPr>
-                      <w:rFonts w:ascii="Cambria Math" w:eastAsiaTheme="minorEastAsia" w:hAnsi="Cambria Math"/>
-                      <w:sz w:val="28"/>
-                      <w:szCs w:val="28"/>
-                    </w:rPr>
-                    <m:t>ctchs</m:t>
+                    <m:t>first_down_ctchs</m:t>
                   </m:r>
                 </m:e>
                 <m:sup>
@@ -976,6 +948,7 @@
               <w:sz w:val="28"/>
               <w:szCs w:val="28"/>
             </w:rPr>
+            <w:lastRenderedPageBreak/>
             <m:t>TD_points=</m:t>
           </m:r>
           <m:d>
@@ -1052,15 +1025,7 @@
               <w:sz w:val="28"/>
               <w:szCs w:val="28"/>
             </w:rPr>
-            <m:t>× pct_team_yds</m:t>
-          </m:r>
-          <m:r>
-            <w:rPr>
-              <w:rFonts w:ascii="Cambria Math" w:eastAsiaTheme="minorEastAsia" w:hAnsi="Cambria Math"/>
-              <w:sz w:val="28"/>
-              <w:szCs w:val="28"/>
-            </w:rPr>
-            <m:t xml:space="preserve"> </m:t>
+            <m:t xml:space="preserve">× pct_team_yds </m:t>
           </m:r>
         </m:oMath>
       </m:oMathPara>

</xml_diff>